<commit_message>
Latencia en vez de Bandwith
</commit_message>
<xml_diff>
--- a/DocumentacionRedDeComputaras.docx
+++ b/DocumentacionRedDeComputaras.docx
@@ -4,20 +4,18 @@
   <w:body>
     <w:sdt>
       <w:sdtPr>
+        <w:rPr>
+          <w:rFonts w:eastAsiaTheme="minorHAnsi"/>
+          <w:kern w:val="2"/>
+          <w:lang w:eastAsia="en-US"/>
+          <w14:ligatures w14:val="standardContextual"/>
+        </w:rPr>
         <w:id w:val="2093585722"/>
         <w:docPartObj>
           <w:docPartGallery w:val="Cover Pages"/>
           <w:docPartUnique/>
         </w:docPartObj>
       </w:sdtPr>
-      <w:sdtEndPr>
-        <w:rPr>
-          <w:rFonts w:eastAsiaTheme="minorHAnsi"/>
-          <w:kern w:val="2"/>
-          <w:lang w:eastAsia="en-US"/>
-          <w14:ligatures w14:val="standardContextual"/>
-        </w:rPr>
-      </w:sdtEndPr>
       <w:sdtContent>
         <w:p>
           <w:pPr>
@@ -4756,7 +4754,7 @@
           <w:szCs w:val="24"/>
         </w:rPr>
         <w:drawing>
-          <wp:inline distT="0" distB="0" distL="0" distR="0" wp14:anchorId="554CA183" wp14:editId="7354F902">
+          <wp:inline distT="0" distB="0" distL="0" distR="0" wp14:anchorId="554CA183" wp14:editId="0636D243">
             <wp:extent cx="8459801" cy="4067175"/>
             <wp:effectExtent l="0" t="0" r="0" b="0"/>
             <wp:docPr id="99012197" name="Imagen 1" descr="Interfaz de usuario gráfica&#10;&#10;Descripción generada automáticamente"/>
@@ -4918,49 +4916,701 @@
         <w:jc w:val="both"/>
         <w:rPr>
           <w:rFonts w:ascii="Arial" w:hAnsi="Arial" w:cs="Arial"/>
-          <w:sz w:val="28"/>
-          <w:szCs w:val="28"/>
-        </w:rPr>
-      </w:pPr>
-      <w:r>
-        <w:rPr>
-          <w:rFonts w:ascii="Arial" w:hAnsi="Arial" w:cs="Arial"/>
-          <w:sz w:val="28"/>
-          <w:szCs w:val="28"/>
+          <w:sz w:val="24"/>
+          <w:szCs w:val="24"/>
+        </w:rPr>
+      </w:pPr>
+      <w:r>
+        <w:rPr>
+          <w:rFonts w:ascii="Arial" w:hAnsi="Arial" w:cs="Arial"/>
+          <w:sz w:val="24"/>
+          <w:szCs w:val="24"/>
         </w:rPr>
         <w:t>Los datos a cargar de los distintos routers, computadoras y conexiones son leídos cada uno desde su respectivo archivo de texto asociado, para seleccionar los archivos que corresponderán a cada elemento debe modificarse la ruta del archivo del parámetro deseado en el archivo “c</w:t>
       </w:r>
       <w:r>
         <w:rPr>
           <w:rFonts w:ascii="Arial" w:hAnsi="Arial" w:cs="Arial"/>
-          <w:sz w:val="28"/>
-          <w:szCs w:val="28"/>
+          <w:sz w:val="24"/>
+          <w:szCs w:val="24"/>
         </w:rPr>
         <w:t>onfig.properties</w:t>
       </w:r>
       <w:r>
         <w:rPr>
           <w:rFonts w:ascii="Arial" w:hAnsi="Arial" w:cs="Arial"/>
-          <w:sz w:val="28"/>
-          <w:szCs w:val="28"/>
+          <w:sz w:val="24"/>
+          <w:szCs w:val="24"/>
         </w:rPr>
         <w:t>”</w:t>
       </w:r>
       <w:r>
         <w:rPr>
           <w:rFonts w:ascii="Arial" w:hAnsi="Arial" w:cs="Arial"/>
-          <w:sz w:val="28"/>
-          <w:szCs w:val="28"/>
+          <w:sz w:val="24"/>
+          <w:szCs w:val="24"/>
         </w:rPr>
         <w:t>. Cabe aclarar que los datos son cargados al grafo únicamente a través de este medio, y el mismo no tiene en consideración validaciones en cuanto a que una computadora solo pueda conectarse a un solo router.</w:t>
       </w:r>
       <w:r>
         <w:rPr>
           <w:rFonts w:ascii="Arial" w:hAnsi="Arial" w:cs="Arial"/>
-          <w:sz w:val="28"/>
-          <w:szCs w:val="28"/>
-        </w:rPr>
-        <w:t xml:space="preserve"> A pesar de esto los algoritmos correspondientes al increme</w:t>
+          <w:sz w:val="24"/>
+          <w:szCs w:val="24"/>
+        </w:rPr>
+        <w:t xml:space="preserve"> </w:t>
+      </w:r>
+    </w:p>
+    <w:p>
+      <w:pPr>
+        <w:pStyle w:val="Prrafodelista"/>
+        <w:spacing w:before="240" w:line="360" w:lineRule="auto"/>
+        <w:ind w:firstLine="273"/>
+        <w:jc w:val="both"/>
+        <w:rPr>
+          <w:rFonts w:ascii="Arial" w:hAnsi="Arial" w:cs="Arial"/>
+          <w:sz w:val="24"/>
+          <w:szCs w:val="24"/>
+        </w:rPr>
+      </w:pPr>
+    </w:p>
+    <w:p>
+      <w:pPr>
+        <w:pStyle w:val="Prrafodelista"/>
+        <w:spacing w:before="240" w:line="360" w:lineRule="auto"/>
+        <w:ind w:hanging="11"/>
+        <w:rPr>
+          <w:rFonts w:ascii="Arial" w:hAnsi="Arial" w:cs="Arial"/>
+          <w:sz w:val="24"/>
+          <w:szCs w:val="24"/>
+        </w:rPr>
+      </w:pPr>
+      <w:r>
+        <w:rPr>
+          <w:rFonts w:ascii="Arial" w:hAnsi="Arial" w:cs="Arial"/>
+          <w:sz w:val="24"/>
+          <w:szCs w:val="24"/>
+          <w:u w:val="single"/>
+        </w:rPr>
+        <w:t xml:space="preserve">Ejemplo archivo </w:t>
+      </w:r>
+      <w:r>
+        <w:rPr>
+          <w:rFonts w:ascii="Arial" w:hAnsi="Arial" w:cs="Arial"/>
+          <w:sz w:val="24"/>
+          <w:szCs w:val="24"/>
+          <w:u w:val="single"/>
+        </w:rPr>
+        <w:t>config.properties</w:t>
+      </w:r>
+      <w:r>
+        <w:rPr>
+          <w:rFonts w:ascii="Arial" w:hAnsi="Arial" w:cs="Arial"/>
+          <w:sz w:val="24"/>
+          <w:szCs w:val="24"/>
+        </w:rPr>
+        <w:t>:</w:t>
+      </w:r>
+    </w:p>
+    <w:p>
+      <w:pPr>
+        <w:pStyle w:val="Prrafodelista"/>
+        <w:spacing w:before="240" w:line="360" w:lineRule="auto"/>
+        <w:ind w:hanging="11"/>
+        <w:rPr>
+          <w:rFonts w:ascii="Arial" w:hAnsi="Arial" w:cs="Arial"/>
+          <w:sz w:val="24"/>
+          <w:szCs w:val="24"/>
+          <w:u w:val="single"/>
+        </w:rPr>
+      </w:pPr>
+      <w:r>
+        <w:rPr>
+          <w:rFonts w:ascii="Arial" w:hAnsi="Arial" w:cs="Arial"/>
+          <w:noProof/>
+          <w:sz w:val="24"/>
+          <w:szCs w:val="24"/>
+          <w:u w:val="single"/>
+        </w:rPr>
+        <w:drawing>
+          <wp:inline distT="0" distB="0" distL="0" distR="0" wp14:anchorId="32F709F8" wp14:editId="05042F07">
+            <wp:extent cx="2743583" cy="2000529"/>
+            <wp:effectExtent l="0" t="0" r="0" b="0"/>
+            <wp:docPr id="300218231" name="Imagen 1" descr="Captura de pantalla de computadora&#10;&#10;Descripción generada automáticamente"/>
+            <wp:cNvGraphicFramePr>
+              <a:graphicFrameLocks xmlns:a="http://schemas.openxmlformats.org/drawingml/2006/main" noChangeAspect="1"/>
+            </wp:cNvGraphicFramePr>
+            <a:graphic xmlns:a="http://schemas.openxmlformats.org/drawingml/2006/main">
+              <a:graphicData uri="http://schemas.openxmlformats.org/drawingml/2006/picture">
+                <pic:pic xmlns:pic="http://schemas.openxmlformats.org/drawingml/2006/picture">
+                  <pic:nvPicPr>
+                    <pic:cNvPr id="300218231" name="Imagen 1" descr="Captura de pantalla de computadora&#10;&#10;Descripción generada automáticamente"/>
+                    <pic:cNvPicPr/>
+                  </pic:nvPicPr>
+                  <pic:blipFill>
+                    <a:blip r:embed="rId8"/>
+                    <a:stretch>
+                      <a:fillRect/>
+                    </a:stretch>
+                  </pic:blipFill>
+                  <pic:spPr>
+                    <a:xfrm>
+                      <a:off x="0" y="0"/>
+                      <a:ext cx="2743583" cy="2000529"/>
+                    </a:xfrm>
+                    <a:prstGeom prst="rect">
+                      <a:avLst/>
+                    </a:prstGeom>
+                  </pic:spPr>
+                </pic:pic>
+              </a:graphicData>
+            </a:graphic>
+          </wp:inline>
+        </w:drawing>
+      </w:r>
+    </w:p>
+    <w:p>
+      <w:pPr>
+        <w:pStyle w:val="Prrafodelista"/>
+        <w:spacing w:before="240" w:line="360" w:lineRule="auto"/>
+        <w:ind w:hanging="11"/>
+        <w:rPr>
+          <w:rFonts w:ascii="Arial" w:hAnsi="Arial" w:cs="Arial"/>
+          <w:sz w:val="24"/>
+          <w:szCs w:val="24"/>
+          <w:u w:val="single"/>
+        </w:rPr>
+      </w:pPr>
+    </w:p>
+    <w:p>
+      <w:pPr>
+        <w:pStyle w:val="Prrafodelista"/>
+        <w:spacing w:before="240" w:line="360" w:lineRule="auto"/>
+        <w:ind w:hanging="11"/>
+        <w:rPr>
+          <w:rFonts w:ascii="Arial" w:hAnsi="Arial" w:cs="Arial"/>
+          <w:sz w:val="24"/>
+          <w:szCs w:val="24"/>
+        </w:rPr>
+      </w:pPr>
+      <w:r>
+        <w:rPr>
+          <w:rFonts w:ascii="Arial" w:hAnsi="Arial" w:cs="Arial"/>
+          <w:sz w:val="24"/>
+          <w:szCs w:val="24"/>
+          <w:u w:val="single"/>
+        </w:rPr>
+        <w:t>Formato de</w:t>
+      </w:r>
+      <w:r>
+        <w:rPr>
+          <w:rFonts w:ascii="Arial" w:hAnsi="Arial" w:cs="Arial"/>
+          <w:sz w:val="24"/>
+          <w:szCs w:val="24"/>
+          <w:u w:val="single"/>
+        </w:rPr>
+        <w:t xml:space="preserve"> routers</w:t>
+      </w:r>
+      <w:r>
+        <w:rPr>
+          <w:rFonts w:ascii="Arial" w:hAnsi="Arial" w:cs="Arial"/>
+          <w:sz w:val="24"/>
+          <w:szCs w:val="24"/>
+          <w:u w:val="single"/>
+        </w:rPr>
+        <w:t xml:space="preserve"> en archivo</w:t>
+      </w:r>
+      <w:r>
+        <w:rPr>
+          <w:rFonts w:ascii="Arial" w:hAnsi="Arial" w:cs="Arial"/>
+          <w:sz w:val="24"/>
+          <w:szCs w:val="24"/>
+        </w:rPr>
+        <w:t>:</w:t>
+      </w:r>
+    </w:p>
+    <w:p>
+      <w:pPr>
+        <w:pStyle w:val="Prrafodelista"/>
+        <w:spacing w:before="240" w:line="360" w:lineRule="auto"/>
+        <w:ind w:hanging="11"/>
+        <w:jc w:val="both"/>
+        <w:rPr>
+          <w:rFonts w:ascii="Arial" w:hAnsi="Arial" w:cs="Arial"/>
+          <w:lang w:val="en-US"/>
+        </w:rPr>
+      </w:pPr>
+      <w:r>
+        <w:rPr>
+          <w:rFonts w:ascii="Arial" w:hAnsi="Arial" w:cs="Arial"/>
+          <w:lang w:val="en-US"/>
+        </w:rPr>
+        <w:t>id;nombre;ipAdress;macAdress;status;ubicacion;modelo;firmware;throughput;</w:t>
+      </w:r>
+    </w:p>
+    <w:p>
+      <w:pPr>
+        <w:pStyle w:val="Prrafodelista"/>
+        <w:spacing w:before="240" w:line="360" w:lineRule="auto"/>
+        <w:ind w:hanging="11"/>
+        <w:rPr>
+          <w:rFonts w:ascii="Arial" w:hAnsi="Arial" w:cs="Arial"/>
+          <w:sz w:val="24"/>
+          <w:szCs w:val="24"/>
+        </w:rPr>
+      </w:pPr>
+      <w:r>
+        <w:rPr>
+          <w:rFonts w:ascii="Arial" w:hAnsi="Arial" w:cs="Arial"/>
+          <w:sz w:val="24"/>
+          <w:szCs w:val="24"/>
+          <w:u w:val="single"/>
+        </w:rPr>
+        <w:t>Ejemplo archivo routers</w:t>
+      </w:r>
+      <w:r>
+        <w:rPr>
+          <w:rFonts w:ascii="Arial" w:hAnsi="Arial" w:cs="Arial"/>
+          <w:sz w:val="24"/>
+          <w:szCs w:val="24"/>
+        </w:rPr>
+        <w:t>:</w:t>
+      </w:r>
+      <w:r>
+        <w:rPr>
+          <w:rFonts w:ascii="Arial" w:hAnsi="Arial" w:cs="Arial"/>
+          <w:sz w:val="24"/>
+          <w:szCs w:val="24"/>
+        </w:rPr>
+        <w:br/>
+      </w:r>
+      <w:r>
+        <w:rPr>
+          <w:rFonts w:ascii="Arial" w:hAnsi="Arial" w:cs="Arial"/>
+          <w:noProof/>
+          <w:sz w:val="24"/>
+          <w:szCs w:val="24"/>
+        </w:rPr>
+        <w:drawing>
+          <wp:inline distT="0" distB="0" distL="0" distR="0" wp14:anchorId="30456990" wp14:editId="028CDF6C">
+            <wp:extent cx="5612130" cy="791845"/>
+            <wp:effectExtent l="0" t="0" r="7620" b="8255"/>
+            <wp:docPr id="396998496" name="Imagen 1"/>
+            <wp:cNvGraphicFramePr>
+              <a:graphicFrameLocks xmlns:a="http://schemas.openxmlformats.org/drawingml/2006/main" noChangeAspect="1"/>
+            </wp:cNvGraphicFramePr>
+            <a:graphic xmlns:a="http://schemas.openxmlformats.org/drawingml/2006/main">
+              <a:graphicData uri="http://schemas.openxmlformats.org/drawingml/2006/picture">
+                <pic:pic xmlns:pic="http://schemas.openxmlformats.org/drawingml/2006/picture">
+                  <pic:nvPicPr>
+                    <pic:cNvPr id="396998496" name=""/>
+                    <pic:cNvPicPr/>
+                  </pic:nvPicPr>
+                  <pic:blipFill>
+                    <a:blip r:embed="rId9"/>
+                    <a:stretch>
+                      <a:fillRect/>
+                    </a:stretch>
+                  </pic:blipFill>
+                  <pic:spPr>
+                    <a:xfrm>
+                      <a:off x="0" y="0"/>
+                      <a:ext cx="5612130" cy="791845"/>
+                    </a:xfrm>
+                    <a:prstGeom prst="rect">
+                      <a:avLst/>
+                    </a:prstGeom>
+                  </pic:spPr>
+                </pic:pic>
+              </a:graphicData>
+            </a:graphic>
+          </wp:inline>
+        </w:drawing>
+      </w:r>
+    </w:p>
+    <w:p>
+      <w:pPr>
+        <w:pStyle w:val="Prrafodelista"/>
+        <w:spacing w:before="240" w:line="360" w:lineRule="auto"/>
+        <w:ind w:hanging="11"/>
+        <w:rPr>
+          <w:rFonts w:ascii="Arial" w:hAnsi="Arial" w:cs="Arial"/>
+          <w:sz w:val="24"/>
+          <w:szCs w:val="24"/>
+          <w:u w:val="single"/>
+        </w:rPr>
+      </w:pPr>
+    </w:p>
+    <w:p>
+      <w:pPr>
+        <w:pStyle w:val="Prrafodelista"/>
+        <w:spacing w:before="240" w:line="360" w:lineRule="auto"/>
+        <w:ind w:hanging="11"/>
+        <w:rPr>
+          <w:rFonts w:ascii="Arial" w:hAnsi="Arial" w:cs="Arial"/>
+          <w:sz w:val="24"/>
+          <w:szCs w:val="24"/>
+          <w:u w:val="single"/>
+        </w:rPr>
+      </w:pPr>
+    </w:p>
+    <w:p>
+      <w:pPr>
+        <w:pStyle w:val="Prrafodelista"/>
+        <w:spacing w:before="240" w:line="360" w:lineRule="auto"/>
+        <w:ind w:hanging="11"/>
+        <w:rPr>
+          <w:rFonts w:ascii="Arial" w:hAnsi="Arial" w:cs="Arial"/>
+          <w:sz w:val="24"/>
+          <w:szCs w:val="24"/>
+          <w:u w:val="single"/>
+        </w:rPr>
+      </w:pPr>
+    </w:p>
+    <w:p>
+      <w:pPr>
+        <w:pStyle w:val="Prrafodelista"/>
+        <w:spacing w:before="240" w:line="360" w:lineRule="auto"/>
+        <w:ind w:hanging="11"/>
+        <w:rPr>
+          <w:rFonts w:ascii="Arial" w:hAnsi="Arial" w:cs="Arial"/>
+          <w:sz w:val="24"/>
+          <w:szCs w:val="24"/>
+        </w:rPr>
+      </w:pPr>
+      <w:r>
+        <w:rPr>
+          <w:rFonts w:ascii="Arial" w:hAnsi="Arial" w:cs="Arial"/>
+          <w:sz w:val="24"/>
+          <w:szCs w:val="24"/>
+          <w:u w:val="single"/>
+        </w:rPr>
+        <w:lastRenderedPageBreak/>
+        <w:t>Formato de</w:t>
+      </w:r>
+      <w:r>
+        <w:rPr>
+          <w:rFonts w:ascii="Arial" w:hAnsi="Arial" w:cs="Arial"/>
+          <w:sz w:val="24"/>
+          <w:szCs w:val="24"/>
+          <w:u w:val="single"/>
+        </w:rPr>
+        <w:t xml:space="preserve"> </w:t>
+      </w:r>
+      <w:r>
+        <w:rPr>
+          <w:rFonts w:ascii="Arial" w:hAnsi="Arial" w:cs="Arial"/>
+          <w:sz w:val="24"/>
+          <w:szCs w:val="24"/>
+          <w:u w:val="single"/>
+        </w:rPr>
+        <w:t>computadoras en archivo</w:t>
+      </w:r>
+      <w:r>
+        <w:rPr>
+          <w:rFonts w:ascii="Arial" w:hAnsi="Arial" w:cs="Arial"/>
+          <w:sz w:val="24"/>
+          <w:szCs w:val="24"/>
+        </w:rPr>
+        <w:t>:</w:t>
+      </w:r>
+    </w:p>
+    <w:p>
+      <w:pPr>
+        <w:pStyle w:val="Prrafodelista"/>
+        <w:spacing w:before="240" w:line="360" w:lineRule="auto"/>
+        <w:ind w:hanging="11"/>
+        <w:rPr>
+          <w:rFonts w:ascii="Arial" w:hAnsi="Arial" w:cs="Arial"/>
+          <w:sz w:val="24"/>
+          <w:szCs w:val="24"/>
+        </w:rPr>
+      </w:pPr>
+      <w:r>
+        <w:rPr>
+          <w:rFonts w:ascii="Arial" w:hAnsi="Arial" w:cs="Arial"/>
+        </w:rPr>
+        <w:t>id;nombre;ipAdress;macAdress;status;ubicacion;</w:t>
+      </w:r>
+    </w:p>
+    <w:p>
+      <w:pPr>
+        <w:pStyle w:val="Prrafodelista"/>
+        <w:spacing w:before="240" w:line="360" w:lineRule="auto"/>
+        <w:ind w:hanging="11"/>
+        <w:rPr>
+          <w:rFonts w:ascii="Arial" w:hAnsi="Arial" w:cs="Arial"/>
+          <w:sz w:val="24"/>
+          <w:szCs w:val="24"/>
+        </w:rPr>
+      </w:pPr>
+      <w:r>
+        <w:rPr>
+          <w:rFonts w:ascii="Arial" w:hAnsi="Arial" w:cs="Arial"/>
+          <w:sz w:val="24"/>
+          <w:szCs w:val="24"/>
+          <w:u w:val="single"/>
+        </w:rPr>
+        <w:t xml:space="preserve">Ejemplo archivo </w:t>
+      </w:r>
+      <w:r>
+        <w:rPr>
+          <w:rFonts w:ascii="Arial" w:hAnsi="Arial" w:cs="Arial"/>
+          <w:sz w:val="24"/>
+          <w:szCs w:val="24"/>
+          <w:u w:val="single"/>
+        </w:rPr>
+        <w:t>computadoras</w:t>
+      </w:r>
+      <w:r>
+        <w:rPr>
+          <w:rFonts w:ascii="Arial" w:hAnsi="Arial" w:cs="Arial"/>
+          <w:sz w:val="24"/>
+          <w:szCs w:val="24"/>
+        </w:rPr>
+        <w:t>:</w:t>
+      </w:r>
+    </w:p>
+    <w:p>
+      <w:pPr>
+        <w:pStyle w:val="Prrafodelista"/>
+        <w:spacing w:before="240" w:line="360" w:lineRule="auto"/>
+        <w:ind w:hanging="11"/>
+        <w:rPr>
+          <w:rFonts w:ascii="Arial" w:hAnsi="Arial" w:cs="Arial"/>
+          <w:sz w:val="24"/>
+          <w:szCs w:val="24"/>
+        </w:rPr>
+      </w:pPr>
+      <w:r>
+        <w:rPr>
+          <w:rFonts w:ascii="Arial" w:hAnsi="Arial" w:cs="Arial"/>
+          <w:noProof/>
+          <w:sz w:val="24"/>
+          <w:szCs w:val="24"/>
+        </w:rPr>
+        <w:drawing>
+          <wp:inline distT="0" distB="0" distL="0" distR="0" wp14:anchorId="6F9616FC" wp14:editId="0453DFBE">
+            <wp:extent cx="5612130" cy="2207260"/>
+            <wp:effectExtent l="0" t="0" r="7620" b="2540"/>
+            <wp:docPr id="215500416" name="Imagen 1" descr="Texto&#10;&#10;Descripción generada automáticamente"/>
+            <wp:cNvGraphicFramePr>
+              <a:graphicFrameLocks xmlns:a="http://schemas.openxmlformats.org/drawingml/2006/main" noChangeAspect="1"/>
+            </wp:cNvGraphicFramePr>
+            <a:graphic xmlns:a="http://schemas.openxmlformats.org/drawingml/2006/main">
+              <a:graphicData uri="http://schemas.openxmlformats.org/drawingml/2006/picture">
+                <pic:pic xmlns:pic="http://schemas.openxmlformats.org/drawingml/2006/picture">
+                  <pic:nvPicPr>
+                    <pic:cNvPr id="215500416" name="Imagen 1" descr="Texto&#10;&#10;Descripción generada automáticamente"/>
+                    <pic:cNvPicPr/>
+                  </pic:nvPicPr>
+                  <pic:blipFill>
+                    <a:blip r:embed="rId10"/>
+                    <a:stretch>
+                      <a:fillRect/>
+                    </a:stretch>
+                  </pic:blipFill>
+                  <pic:spPr>
+                    <a:xfrm>
+                      <a:off x="0" y="0"/>
+                      <a:ext cx="5612130" cy="2207260"/>
+                    </a:xfrm>
+                    <a:prstGeom prst="rect">
+                      <a:avLst/>
+                    </a:prstGeom>
+                  </pic:spPr>
+                </pic:pic>
+              </a:graphicData>
+            </a:graphic>
+          </wp:inline>
+        </w:drawing>
+      </w:r>
+    </w:p>
+    <w:p>
+      <w:pPr>
+        <w:pStyle w:val="Prrafodelista"/>
+        <w:spacing w:before="240" w:line="360" w:lineRule="auto"/>
+        <w:ind w:hanging="11"/>
+        <w:rPr>
+          <w:rFonts w:ascii="Arial" w:hAnsi="Arial" w:cs="Arial"/>
+          <w:sz w:val="24"/>
+          <w:szCs w:val="24"/>
+          <w:u w:val="single"/>
+        </w:rPr>
+      </w:pPr>
+    </w:p>
+    <w:p>
+      <w:pPr>
+        <w:pStyle w:val="Prrafodelista"/>
+        <w:spacing w:before="240" w:line="360" w:lineRule="auto"/>
+        <w:ind w:hanging="11"/>
+        <w:rPr>
+          <w:rFonts w:ascii="Arial" w:hAnsi="Arial" w:cs="Arial"/>
+          <w:sz w:val="24"/>
+          <w:szCs w:val="24"/>
+        </w:rPr>
+      </w:pPr>
+      <w:r>
+        <w:rPr>
+          <w:rFonts w:ascii="Arial" w:hAnsi="Arial" w:cs="Arial"/>
+          <w:sz w:val="24"/>
+          <w:szCs w:val="24"/>
+          <w:u w:val="single"/>
+        </w:rPr>
+        <w:t>Formato de</w:t>
+      </w:r>
+      <w:r>
+        <w:rPr>
+          <w:rFonts w:ascii="Arial" w:hAnsi="Arial" w:cs="Arial"/>
+          <w:sz w:val="24"/>
+          <w:szCs w:val="24"/>
+          <w:u w:val="single"/>
+        </w:rPr>
+        <w:t xml:space="preserve"> </w:t>
+      </w:r>
+      <w:r>
+        <w:rPr>
+          <w:rFonts w:ascii="Arial" w:hAnsi="Arial" w:cs="Arial"/>
+          <w:sz w:val="24"/>
+          <w:szCs w:val="24"/>
+          <w:u w:val="single"/>
+        </w:rPr>
+        <w:t>conexiones en archivo</w:t>
+      </w:r>
+      <w:r>
+        <w:rPr>
+          <w:rFonts w:ascii="Arial" w:hAnsi="Arial" w:cs="Arial"/>
+          <w:sz w:val="24"/>
+          <w:szCs w:val="24"/>
+        </w:rPr>
+        <w:t>:</w:t>
+      </w:r>
+    </w:p>
+    <w:p>
+      <w:pPr>
+        <w:pStyle w:val="Prrafodelista"/>
+        <w:spacing w:before="240" w:line="360" w:lineRule="auto"/>
+        <w:ind w:hanging="11"/>
+        <w:rPr>
+          <w:rFonts w:ascii="Arial" w:hAnsi="Arial" w:cs="Arial"/>
+          <w:u w:val="single"/>
+        </w:rPr>
+      </w:pPr>
+      <w:r>
+        <w:rPr>
+          <w:rFonts w:ascii="Arial" w:hAnsi="Arial" w:cs="Arial"/>
+        </w:rPr>
+        <w:t>idNodoOrigen;idNodoDestino;tipoDeConexion;bandwith;latencia;status;errorRate;</w:t>
+      </w:r>
+    </w:p>
+    <w:p>
+      <w:pPr>
+        <w:pStyle w:val="Prrafodelista"/>
+        <w:spacing w:before="240" w:line="360" w:lineRule="auto"/>
+        <w:ind w:hanging="11"/>
+        <w:rPr>
+          <w:rFonts w:ascii="Arial" w:hAnsi="Arial" w:cs="Arial"/>
+          <w:sz w:val="24"/>
+          <w:szCs w:val="24"/>
+        </w:rPr>
+      </w:pPr>
+      <w:r>
+        <w:rPr>
+          <w:rFonts w:ascii="Arial" w:hAnsi="Arial" w:cs="Arial"/>
+          <w:sz w:val="24"/>
+          <w:szCs w:val="24"/>
+          <w:u w:val="single"/>
+        </w:rPr>
+        <w:t xml:space="preserve">Ejemplo </w:t>
+      </w:r>
+      <w:r>
+        <w:rPr>
+          <w:rFonts w:ascii="Arial" w:hAnsi="Arial" w:cs="Arial"/>
+          <w:sz w:val="24"/>
+          <w:szCs w:val="24"/>
+          <w:u w:val="single"/>
+        </w:rPr>
+        <w:t>conexiones</w:t>
+      </w:r>
+      <w:r>
+        <w:rPr>
+          <w:rFonts w:ascii="Arial" w:hAnsi="Arial" w:cs="Arial"/>
+          <w:sz w:val="24"/>
+          <w:szCs w:val="24"/>
+        </w:rPr>
+        <w:t>:</w:t>
+      </w:r>
+    </w:p>
+    <w:p>
+      <w:pPr>
+        <w:pStyle w:val="Prrafodelista"/>
+        <w:spacing w:before="240" w:line="360" w:lineRule="auto"/>
+        <w:ind w:hanging="11"/>
+        <w:rPr>
+          <w:rFonts w:ascii="Arial" w:hAnsi="Arial" w:cs="Arial"/>
+          <w:sz w:val="24"/>
+          <w:szCs w:val="24"/>
+        </w:rPr>
+      </w:pPr>
+      <w:r>
+        <w:rPr>
+          <w:rFonts w:ascii="Arial" w:hAnsi="Arial" w:cs="Arial"/>
+          <w:noProof/>
+          <w:sz w:val="24"/>
+          <w:szCs w:val="24"/>
+        </w:rPr>
+        <w:drawing>
+          <wp:inline distT="0" distB="0" distL="0" distR="0" wp14:anchorId="6CDC0CB3" wp14:editId="42196C6C">
+            <wp:extent cx="3439005" cy="3248478"/>
+            <wp:effectExtent l="0" t="0" r="9525" b="9525"/>
+            <wp:docPr id="1143054519" name="Imagen 1" descr="Texto&#10;&#10;Descripción generada automáticamente"/>
+            <wp:cNvGraphicFramePr>
+              <a:graphicFrameLocks xmlns:a="http://schemas.openxmlformats.org/drawingml/2006/main" noChangeAspect="1"/>
+            </wp:cNvGraphicFramePr>
+            <a:graphic xmlns:a="http://schemas.openxmlformats.org/drawingml/2006/main">
+              <a:graphicData uri="http://schemas.openxmlformats.org/drawingml/2006/picture">
+                <pic:pic xmlns:pic="http://schemas.openxmlformats.org/drawingml/2006/picture">
+                  <pic:nvPicPr>
+                    <pic:cNvPr id="1143054519" name="Imagen 1" descr="Texto&#10;&#10;Descripción generada automáticamente"/>
+                    <pic:cNvPicPr/>
+                  </pic:nvPicPr>
+                  <pic:blipFill>
+                    <a:blip r:embed="rId11"/>
+                    <a:stretch>
+                      <a:fillRect/>
+                    </a:stretch>
+                  </pic:blipFill>
+                  <pic:spPr>
+                    <a:xfrm>
+                      <a:off x="0" y="0"/>
+                      <a:ext cx="3439005" cy="3248478"/>
+                    </a:xfrm>
+                    <a:prstGeom prst="rect">
+                      <a:avLst/>
+                    </a:prstGeom>
+                  </pic:spPr>
+                </pic:pic>
+              </a:graphicData>
+            </a:graphic>
+          </wp:inline>
+        </w:drawing>
+      </w:r>
+    </w:p>
+    <w:p>
+      <w:pPr>
+        <w:rPr>
+          <w:rFonts w:ascii="Arial" w:hAnsi="Arial" w:cs="Arial"/>
+          <w:sz w:val="24"/>
+          <w:szCs w:val="24"/>
+        </w:rPr>
+      </w:pPr>
+      <w:r>
+        <w:rPr>
+          <w:rFonts w:ascii="Arial" w:hAnsi="Arial" w:cs="Arial"/>
+          <w:sz w:val="24"/>
+          <w:szCs w:val="24"/>
+        </w:rPr>
+        <w:br w:type="page"/>
       </w:r>
     </w:p>
     <w:p>
@@ -4970,6 +5620,7 @@
           <w:ilvl w:val="0"/>
           <w:numId w:val="2"/>
         </w:numPr>
+        <w:spacing w:before="240"/>
         <w:rPr>
           <w:rFonts w:ascii="Arial" w:hAnsi="Arial" w:cs="Arial"/>
           <w:b/>
@@ -4978,8 +5629,24 @@
           <w:szCs w:val="28"/>
           <w:u w:val="single"/>
         </w:rPr>
-      </w:pPr>
-      <w:r>
+        <w:sectPr>
+          <w:pgSz w:w="12240" w:h="15840"/>
+          <w:pgMar w:top="1418" w:right="1701" w:bottom="1418" w:left="1701" w:header="709" w:footer="709" w:gutter="0"/>
+          <w:pgNumType w:start="0"/>
+          <w:cols w:space="708"/>
+          <w:titlePg/>
+          <w:docGrid w:linePitch="360"/>
+        </w:sectPr>
+      </w:pPr>
+    </w:p>
+    <w:p>
+      <w:pPr>
+        <w:pStyle w:val="Prrafodelista"/>
+        <w:numPr>
+          <w:ilvl w:val="0"/>
+          <w:numId w:val="2"/>
+        </w:numPr>
+        <w:spacing w:before="240"/>
         <w:rPr>
           <w:rFonts w:ascii="Arial" w:hAnsi="Arial" w:cs="Arial"/>
           <w:b/>
@@ -4988,16 +5655,552 @@
           <w:szCs w:val="28"/>
           <w:u w:val="single"/>
         </w:rPr>
-        <w:t>Pruebas</w:t>
-      </w:r>
-      <w:r>
-        <w:rPr>
-          <w:rFonts w:ascii="Arial" w:hAnsi="Arial" w:cs="Arial"/>
+      </w:pPr>
+      <w:r>
+        <w:rPr>
+          <w:rFonts w:ascii="Arial" w:hAnsi="Arial" w:cs="Arial"/>
+          <w:b/>
+          <w:bCs/>
           <w:sz w:val="28"/>
           <w:szCs w:val="28"/>
+          <w:u w:val="single"/>
+        </w:rPr>
+        <w:lastRenderedPageBreak/>
+        <w:t>Redes de computadoras cargadas en archivos de ejemplo</w:t>
+      </w:r>
+      <w:r>
+        <w:rPr>
+          <w:rFonts w:ascii="Arial" w:hAnsi="Arial" w:cs="Arial"/>
+          <w:sz w:val="28"/>
+          <w:szCs w:val="28"/>
         </w:rPr>
         <w:t>:</w:t>
       </w:r>
+    </w:p>
+    <w:p>
+      <w:pPr>
+        <w:pStyle w:val="Prrafodelista"/>
+        <w:spacing w:before="240" w:line="360" w:lineRule="auto"/>
+        <w:ind w:hanging="11"/>
+        <w:rPr>
+          <w:rFonts w:ascii="Arial" w:hAnsi="Arial" w:cs="Arial"/>
+          <w:sz w:val="24"/>
+          <w:szCs w:val="24"/>
+        </w:rPr>
+      </w:pPr>
+    </w:p>
+    <w:p>
+      <w:pPr>
+        <w:pStyle w:val="Prrafodelista"/>
+        <w:spacing w:before="240" w:line="360" w:lineRule="auto"/>
+        <w:ind w:hanging="11"/>
+        <w:rPr>
+          <w:rFonts w:ascii="Arial" w:hAnsi="Arial" w:cs="Arial"/>
+          <w:b/>
+          <w:bCs/>
+        </w:rPr>
+      </w:pPr>
+      <w:r>
+        <w:rPr>
+          <w:rFonts w:ascii="Arial" w:hAnsi="Arial" w:cs="Arial"/>
+          <w:b/>
+          <w:bCs/>
+        </w:rPr>
+        <w:t>Red de computadoras 1 (archivos: computadora.txt, router.txt, conexión.txt):</w:t>
+      </w:r>
+    </w:p>
+    <w:p>
+      <w:pPr>
+        <w:pStyle w:val="Prrafodelista"/>
+        <w:spacing w:before="240" w:line="360" w:lineRule="auto"/>
+        <w:ind w:left="-426" w:hanging="11"/>
+        <w:jc w:val="center"/>
+        <w:rPr>
+          <w:rFonts w:ascii="Arial" w:hAnsi="Arial" w:cs="Arial"/>
+          <w:b/>
+          <w:bCs/>
+        </w:rPr>
+      </w:pPr>
+      <w:r>
+        <w:rPr>
+          <w:rFonts w:ascii="Arial" w:hAnsi="Arial" w:cs="Arial"/>
+          <w:b/>
+          <w:bCs/>
+          <w:noProof/>
+        </w:rPr>
+        <w:drawing>
+          <wp:inline distT="0" distB="0" distL="0" distR="0" wp14:anchorId="3D919746" wp14:editId="1043EA51">
+            <wp:extent cx="8808236" cy="4007458"/>
+            <wp:effectExtent l="0" t="0" r="0" b="0"/>
+            <wp:docPr id="126041339" name="Imagen 1" descr="Diagrama"/>
+            <wp:cNvGraphicFramePr>
+              <a:graphicFrameLocks xmlns:a="http://schemas.openxmlformats.org/drawingml/2006/main" noChangeAspect="1"/>
+            </wp:cNvGraphicFramePr>
+            <a:graphic xmlns:a="http://schemas.openxmlformats.org/drawingml/2006/main">
+              <a:graphicData uri="http://schemas.openxmlformats.org/drawingml/2006/picture">
+                <pic:pic xmlns:pic="http://schemas.openxmlformats.org/drawingml/2006/picture">
+                  <pic:nvPicPr>
+                    <pic:cNvPr id="126041339" name="Imagen 1" descr="Diagrama"/>
+                    <pic:cNvPicPr/>
+                  </pic:nvPicPr>
+                  <pic:blipFill>
+                    <a:blip r:embed="rId12" cstate="print">
+                      <a:extLst>
+                        <a:ext uri="{28A0092B-C50C-407E-A947-70E740481C1C}">
+                          <a14:useLocalDpi xmlns:a14="http://schemas.microsoft.com/office/drawing/2010/main" val="0"/>
+                        </a:ext>
+                      </a:extLst>
+                    </a:blip>
+                    <a:stretch>
+                      <a:fillRect/>
+                    </a:stretch>
+                  </pic:blipFill>
+                  <pic:spPr>
+                    <a:xfrm>
+                      <a:off x="0" y="0"/>
+                      <a:ext cx="8910749" cy="4054098"/>
+                    </a:xfrm>
+                    <a:prstGeom prst="rect">
+                      <a:avLst/>
+                    </a:prstGeom>
+                  </pic:spPr>
+                </pic:pic>
+              </a:graphicData>
+            </a:graphic>
+          </wp:inline>
+        </w:drawing>
+      </w:r>
+    </w:p>
+    <w:p>
+      <w:pPr>
+        <w:rPr>
+          <w:rFonts w:ascii="Arial" w:hAnsi="Arial" w:cs="Arial"/>
+          <w:b/>
+          <w:bCs/>
+        </w:rPr>
+      </w:pPr>
+      <w:r>
+        <w:rPr>
+          <w:rFonts w:ascii="Arial" w:hAnsi="Arial" w:cs="Arial"/>
+          <w:b/>
+          <w:bCs/>
+        </w:rPr>
+        <w:br w:type="page"/>
+      </w:r>
+    </w:p>
+    <w:p>
+      <w:pPr>
+        <w:pStyle w:val="Prrafodelista"/>
+        <w:spacing w:before="240" w:line="360" w:lineRule="auto"/>
+        <w:ind w:hanging="11"/>
+        <w:rPr>
+          <w:rFonts w:ascii="Arial" w:hAnsi="Arial" w:cs="Arial"/>
+          <w:b/>
+          <w:bCs/>
+        </w:rPr>
+      </w:pPr>
+      <w:r>
+        <w:rPr>
+          <w:rFonts w:ascii="Arial" w:hAnsi="Arial" w:cs="Arial"/>
+          <w:b/>
+          <w:bCs/>
+        </w:rPr>
+        <w:lastRenderedPageBreak/>
+        <w:t xml:space="preserve">Red de computadoras </w:t>
+      </w:r>
+      <w:r>
+        <w:rPr>
+          <w:rFonts w:ascii="Arial" w:hAnsi="Arial" w:cs="Arial"/>
+          <w:b/>
+          <w:bCs/>
+        </w:rPr>
+        <w:t>2</w:t>
+      </w:r>
+      <w:r>
+        <w:rPr>
+          <w:rFonts w:ascii="Arial" w:hAnsi="Arial" w:cs="Arial"/>
+          <w:b/>
+          <w:bCs/>
+        </w:rPr>
+        <w:t xml:space="preserve"> (archivos: computadora</w:t>
+      </w:r>
+      <w:r>
+        <w:rPr>
+          <w:rFonts w:ascii="Arial" w:hAnsi="Arial" w:cs="Arial"/>
+          <w:b/>
+          <w:bCs/>
+        </w:rPr>
+        <w:t>2</w:t>
+      </w:r>
+      <w:r>
+        <w:rPr>
+          <w:rFonts w:ascii="Arial" w:hAnsi="Arial" w:cs="Arial"/>
+          <w:b/>
+          <w:bCs/>
+        </w:rPr>
+        <w:t>.txt, router</w:t>
+      </w:r>
+      <w:r>
+        <w:rPr>
+          <w:rFonts w:ascii="Arial" w:hAnsi="Arial" w:cs="Arial"/>
+          <w:b/>
+          <w:bCs/>
+        </w:rPr>
+        <w:t>2</w:t>
+      </w:r>
+      <w:r>
+        <w:rPr>
+          <w:rFonts w:ascii="Arial" w:hAnsi="Arial" w:cs="Arial"/>
+          <w:b/>
+          <w:bCs/>
+        </w:rPr>
+        <w:t>.txt, conexión</w:t>
+      </w:r>
+      <w:r>
+        <w:rPr>
+          <w:rFonts w:ascii="Arial" w:hAnsi="Arial" w:cs="Arial"/>
+          <w:b/>
+          <w:bCs/>
+        </w:rPr>
+        <w:t>2</w:t>
+      </w:r>
+      <w:r>
+        <w:rPr>
+          <w:rFonts w:ascii="Arial" w:hAnsi="Arial" w:cs="Arial"/>
+          <w:b/>
+          <w:bCs/>
+        </w:rPr>
+        <w:t>.txt):</w:t>
+      </w:r>
+    </w:p>
+    <w:p>
+      <w:pPr>
+        <w:pStyle w:val="Prrafodelista"/>
+        <w:spacing w:before="240" w:line="360" w:lineRule="auto"/>
+        <w:ind w:left="-426" w:hanging="11"/>
+        <w:jc w:val="center"/>
+        <w:rPr>
+          <w:rFonts w:ascii="Arial" w:hAnsi="Arial" w:cs="Arial"/>
+          <w:b/>
+          <w:bCs/>
+        </w:rPr>
+      </w:pPr>
+    </w:p>
+    <w:p>
+      <w:pPr>
+        <w:rPr>
+          <w:rFonts w:ascii="Arial" w:hAnsi="Arial" w:cs="Arial"/>
+          <w:b/>
+          <w:bCs/>
+        </w:rPr>
+      </w:pPr>
+      <w:r>
+        <w:rPr>
+          <w:rFonts w:ascii="Arial" w:hAnsi="Arial" w:cs="Arial"/>
+          <w:b/>
+          <w:bCs/>
+        </w:rPr>
+        <w:br w:type="page"/>
+      </w:r>
+    </w:p>
+    <w:p>
+      <w:pPr>
+        <w:pStyle w:val="Prrafodelista"/>
+        <w:numPr>
+          <w:ilvl w:val="0"/>
+          <w:numId w:val="2"/>
+        </w:numPr>
+        <w:spacing w:before="240"/>
+        <w:rPr>
+          <w:rFonts w:ascii="Arial" w:hAnsi="Arial" w:cs="Arial"/>
+          <w:b/>
+          <w:bCs/>
+          <w:sz w:val="28"/>
+          <w:szCs w:val="28"/>
+          <w:u w:val="single"/>
+        </w:rPr>
+        <w:sectPr>
+          <w:pgSz w:w="15840" w:h="12240" w:orient="landscape"/>
+          <w:pgMar w:top="1701" w:right="1418" w:bottom="1701" w:left="1418" w:header="709" w:footer="709" w:gutter="0"/>
+          <w:pgNumType w:start="0"/>
+          <w:cols w:space="708"/>
+          <w:titlePg/>
+          <w:docGrid w:linePitch="360"/>
+        </w:sectPr>
+      </w:pPr>
+    </w:p>
+    <w:p>
+      <w:pPr>
+        <w:pStyle w:val="Prrafodelista"/>
+        <w:numPr>
+          <w:ilvl w:val="0"/>
+          <w:numId w:val="2"/>
+        </w:numPr>
+        <w:spacing w:before="240"/>
+        <w:rPr>
+          <w:rFonts w:ascii="Arial" w:hAnsi="Arial" w:cs="Arial"/>
+          <w:b/>
+          <w:bCs/>
+          <w:sz w:val="28"/>
+          <w:szCs w:val="28"/>
+          <w:u w:val="single"/>
+        </w:rPr>
+      </w:pPr>
+      <w:r>
+        <w:rPr>
+          <w:rFonts w:ascii="Arial" w:hAnsi="Arial" w:cs="Arial"/>
+          <w:b/>
+          <w:bCs/>
+          <w:sz w:val="28"/>
+          <w:szCs w:val="28"/>
+          <w:u w:val="single"/>
+        </w:rPr>
+        <w:lastRenderedPageBreak/>
+        <w:t>Pruebas</w:t>
+      </w:r>
+      <w:r>
+        <w:rPr>
+          <w:rFonts w:ascii="Arial" w:hAnsi="Arial" w:cs="Arial"/>
+          <w:sz w:val="28"/>
+          <w:szCs w:val="28"/>
+        </w:rPr>
+        <w:t>:</w:t>
+      </w:r>
+    </w:p>
+    <w:p>
+      <w:pPr>
+        <w:pStyle w:val="Prrafodelista"/>
+        <w:spacing w:before="240"/>
+        <w:rPr>
+          <w:rFonts w:ascii="Arial" w:hAnsi="Arial" w:cs="Arial"/>
+          <w:sz w:val="24"/>
+          <w:szCs w:val="24"/>
+        </w:rPr>
+      </w:pPr>
+      <w:r>
+        <w:rPr>
+          <w:rFonts w:ascii="Arial" w:hAnsi="Arial" w:cs="Arial"/>
+          <w:sz w:val="24"/>
+          <w:szCs w:val="24"/>
+        </w:rPr>
+        <w:t>Ejecutar la clase “Aplicación.java”</w:t>
+      </w:r>
+    </w:p>
+    <w:p>
+      <w:pPr>
+        <w:pStyle w:val="Prrafodelista"/>
+        <w:jc w:val="both"/>
+        <w:rPr>
+          <w:rFonts w:ascii="Arial" w:hAnsi="Arial" w:cs="Arial"/>
+          <w:sz w:val="24"/>
+          <w:szCs w:val="24"/>
+        </w:rPr>
+      </w:pPr>
+      <w:r>
+        <w:rPr>
+          <w:rFonts w:ascii="Arial" w:hAnsi="Arial" w:cs="Arial"/>
+          <w:sz w:val="24"/>
+          <w:szCs w:val="24"/>
+        </w:rPr>
+        <w:t xml:space="preserve">Se </w:t>
+      </w:r>
+      <w:r>
+        <w:rPr>
+          <w:rFonts w:ascii="Arial" w:hAnsi="Arial" w:cs="Arial"/>
+          <w:sz w:val="24"/>
+          <w:szCs w:val="24"/>
+        </w:rPr>
+        <w:t>presentará</w:t>
+      </w:r>
+      <w:r>
+        <w:rPr>
+          <w:rFonts w:ascii="Arial" w:hAnsi="Arial" w:cs="Arial"/>
+          <w:sz w:val="24"/>
+          <w:szCs w:val="24"/>
+        </w:rPr>
+        <w:t xml:space="preserve"> un menú de opciones a través del cual se pueden realizar las distintas consultas sobre la red de Computadoras creada:</w:t>
+      </w:r>
+    </w:p>
+    <w:p>
+      <w:pPr>
+        <w:pStyle w:val="Prrafodelista"/>
+        <w:jc w:val="both"/>
+        <w:rPr>
+          <w:rFonts w:ascii="Arial" w:hAnsi="Arial" w:cs="Arial"/>
+          <w:sz w:val="24"/>
+          <w:szCs w:val="24"/>
+        </w:rPr>
+      </w:pPr>
+    </w:p>
+    <w:p>
+      <w:pPr>
+        <w:pStyle w:val="Prrafodelista"/>
+        <w:jc w:val="both"/>
+        <w:rPr>
+          <w:rFonts w:ascii="Arial" w:hAnsi="Arial" w:cs="Arial"/>
+          <w:sz w:val="24"/>
+          <w:szCs w:val="24"/>
+        </w:rPr>
+      </w:pPr>
+      <w:r>
+        <w:rPr>
+          <w:rFonts w:ascii="Arial" w:hAnsi="Arial" w:cs="Arial"/>
+          <w:noProof/>
+          <w:sz w:val="24"/>
+          <w:szCs w:val="24"/>
+        </w:rPr>
+        <w:drawing>
+          <wp:inline distT="0" distB="0" distL="0" distR="0" wp14:anchorId="0919BF93" wp14:editId="6D4CA3E8">
+            <wp:extent cx="5612130" cy="883285"/>
+            <wp:effectExtent l="0" t="0" r="7620" b="0"/>
+            <wp:docPr id="1114326953" name="Imagen 1" descr="Interfaz de usuario gráfica&#10;&#10;Descripción generada automáticamente"/>
+            <wp:cNvGraphicFramePr>
+              <a:graphicFrameLocks xmlns:a="http://schemas.openxmlformats.org/drawingml/2006/main" noChangeAspect="1"/>
+            </wp:cNvGraphicFramePr>
+            <a:graphic xmlns:a="http://schemas.openxmlformats.org/drawingml/2006/main">
+              <a:graphicData uri="http://schemas.openxmlformats.org/drawingml/2006/picture">
+                <pic:pic xmlns:pic="http://schemas.openxmlformats.org/drawingml/2006/picture">
+                  <pic:nvPicPr>
+                    <pic:cNvPr id="1114326953" name="Imagen 1" descr="Interfaz de usuario gráfica&#10;&#10;Descripción generada automáticamente"/>
+                    <pic:cNvPicPr/>
+                  </pic:nvPicPr>
+                  <pic:blipFill>
+                    <a:blip r:embed="rId13"/>
+                    <a:stretch>
+                      <a:fillRect/>
+                    </a:stretch>
+                  </pic:blipFill>
+                  <pic:spPr>
+                    <a:xfrm>
+                      <a:off x="0" y="0"/>
+                      <a:ext cx="5612130" cy="883285"/>
+                    </a:xfrm>
+                    <a:prstGeom prst="rect">
+                      <a:avLst/>
+                    </a:prstGeom>
+                  </pic:spPr>
+                </pic:pic>
+              </a:graphicData>
+            </a:graphic>
+          </wp:inline>
+        </w:drawing>
+      </w:r>
+    </w:p>
+    <w:p>
+      <w:pPr>
+        <w:pStyle w:val="Prrafodelista"/>
+        <w:jc w:val="both"/>
+        <w:rPr>
+          <w:rFonts w:ascii="Arial" w:hAnsi="Arial" w:cs="Arial"/>
+          <w:sz w:val="24"/>
+          <w:szCs w:val="24"/>
+        </w:rPr>
+      </w:pPr>
+    </w:p>
+    <w:p>
+      <w:pPr>
+        <w:pStyle w:val="Prrafodelista"/>
+        <w:jc w:val="both"/>
+        <w:rPr>
+          <w:rFonts w:ascii="Arial" w:hAnsi="Arial" w:cs="Arial"/>
+          <w:sz w:val="24"/>
+          <w:szCs w:val="24"/>
+          <w:lang w:val="es-ES"/>
+        </w:rPr>
+      </w:pPr>
+      <w:r>
+        <w:rPr>
+          <w:rFonts w:ascii="Arial" w:hAnsi="Arial" w:cs="Arial"/>
+          <w:sz w:val="24"/>
+          <w:szCs w:val="24"/>
+        </w:rPr>
+        <w:t>Al seleccionar una opción se presentarán una o dos selecciones de equipo</w:t>
+      </w:r>
+      <w:r>
+        <w:rPr>
+          <w:rFonts w:ascii="Arial" w:hAnsi="Arial" w:cs="Arial"/>
+          <w:sz w:val="24"/>
+          <w:szCs w:val="24"/>
+          <w:lang w:val="es-ES"/>
+        </w:rPr>
+        <w:t>/s para realizar la operación seleccionada. En el caso del Ping solo se requiere seleccionar el equipo del que se desea conocer su estatus, y en el caso de traceroute se deberá seleccionar el equipo de origen y el equipo de destino. La única excepción a esta selección es la opción de Transmisión entre routers que no necesita el ingreso de ningún equipo, ya que con solo seleccionarla se visualizara todas las conexiones posibles entre routers.</w:t>
+      </w:r>
+    </w:p>
+    <w:p>
+      <w:pPr>
+        <w:pStyle w:val="Prrafodelista"/>
+        <w:jc w:val="both"/>
+        <w:rPr>
+          <w:rFonts w:ascii="Arial" w:hAnsi="Arial" w:cs="Arial"/>
+          <w:sz w:val="24"/>
+          <w:szCs w:val="24"/>
+        </w:rPr>
+      </w:pPr>
+    </w:p>
+    <w:p>
+      <w:pPr>
+        <w:pStyle w:val="Prrafodelista"/>
+        <w:jc w:val="both"/>
+        <w:rPr>
+          <w:rFonts w:ascii="Arial" w:hAnsi="Arial" w:cs="Arial"/>
+          <w:sz w:val="24"/>
+          <w:szCs w:val="24"/>
+        </w:rPr>
+      </w:pPr>
+      <w:r>
+        <w:rPr>
+          <w:rFonts w:ascii="Arial" w:hAnsi="Arial" w:cs="Arial"/>
+          <w:noProof/>
+          <w:sz w:val="24"/>
+          <w:szCs w:val="24"/>
+        </w:rPr>
+        <w:drawing>
+          <wp:inline distT="0" distB="0" distL="0" distR="0" wp14:anchorId="1CD2382B" wp14:editId="6519D78E">
+            <wp:extent cx="2467319" cy="1181265"/>
+            <wp:effectExtent l="0" t="0" r="0" b="0"/>
+            <wp:docPr id="2094279719" name="Imagen 1" descr="Interfaz de usuario gráfica, Aplicación&#10;&#10;Descripción generada automáticamente"/>
+            <wp:cNvGraphicFramePr>
+              <a:graphicFrameLocks xmlns:a="http://schemas.openxmlformats.org/drawingml/2006/main" noChangeAspect="1"/>
+            </wp:cNvGraphicFramePr>
+            <a:graphic xmlns:a="http://schemas.openxmlformats.org/drawingml/2006/main">
+              <a:graphicData uri="http://schemas.openxmlformats.org/drawingml/2006/picture">
+                <pic:pic xmlns:pic="http://schemas.openxmlformats.org/drawingml/2006/picture">
+                  <pic:nvPicPr>
+                    <pic:cNvPr id="2094279719" name="Imagen 1" descr="Interfaz de usuario gráfica, Aplicación&#10;&#10;Descripción generada automáticamente"/>
+                    <pic:cNvPicPr/>
+                  </pic:nvPicPr>
+                  <pic:blipFill>
+                    <a:blip r:embed="rId14"/>
+                    <a:stretch>
+                      <a:fillRect/>
+                    </a:stretch>
+                  </pic:blipFill>
+                  <pic:spPr>
+                    <a:xfrm>
+                      <a:off x="0" y="0"/>
+                      <a:ext cx="2467319" cy="1181265"/>
+                    </a:xfrm>
+                    <a:prstGeom prst="rect">
+                      <a:avLst/>
+                    </a:prstGeom>
+                  </pic:spPr>
+                </pic:pic>
+              </a:graphicData>
+            </a:graphic>
+          </wp:inline>
+        </w:drawing>
+      </w:r>
+    </w:p>
+    <w:p>
+      <w:pPr>
+        <w:pStyle w:val="Prrafodelista"/>
+        <w:jc w:val="both"/>
+        <w:rPr>
+          <w:rFonts w:ascii="Arial" w:hAnsi="Arial" w:cs="Arial"/>
+          <w:sz w:val="24"/>
+          <w:szCs w:val="24"/>
+        </w:rPr>
+      </w:pPr>
     </w:p>
     <w:p>
       <w:pPr>
@@ -6054,6 +7257,7 @@
   <w:style w:type="character" w:default="1" w:styleId="Fuentedeprrafopredeter">
     <w:name w:val="Default Paragraph Font"/>
     <w:uiPriority w:val="1"/>
+    <w:semiHidden/>
     <w:unhideWhenUsed/>
   </w:style>
   <w:style w:type="table" w:default="1" w:styleId="Tablanormal">

</xml_diff>